<commit_message>
JCB 062518 Blog Updates
</commit_message>
<xml_diff>
--- a/053018 Flow SPFx Ext Blog.docx
+++ b/053018 Flow SPFx Ext Blog.docx
@@ -300,10 +300,10 @@
           <w:noProof/>
         </w:rPr>
         <w:drawing>
-          <wp:inline distT="0" distB="0" distL="0" distR="0" wp14:anchorId="4F020139" wp14:editId="6A46DB9A">
-            <wp:extent cx="2970319" cy="3771099"/>
-            <wp:effectExtent l="0" t="0" r="1905" b="1270"/>
-            <wp:docPr id="17" name="Picture 17"/>
+          <wp:inline distT="0" distB="0" distL="0" distR="0" wp14:anchorId="00D89A54" wp14:editId="4BE1554D">
+            <wp:extent cx="3455581" cy="4388515"/>
+            <wp:effectExtent l="0" t="0" r="0" b="0"/>
+            <wp:docPr id="14" name="Picture 14"/>
             <wp:cNvGraphicFramePr>
               <a:graphicFrameLocks xmlns:a="http://schemas.openxmlformats.org/drawingml/2006/main" noChangeAspect="1"/>
             </wp:cNvGraphicFramePr>
@@ -311,10 +311,8 @@
               <a:graphicData uri="http://schemas.openxmlformats.org/drawingml/2006/picture">
                 <pic:pic xmlns:pic="http://schemas.openxmlformats.org/drawingml/2006/picture">
                   <pic:nvPicPr>
-                    <pic:cNvPr id="0" name="Picture 2"/>
-                    <pic:cNvPicPr>
-                      <a:picLocks noChangeAspect="1" noChangeArrowheads="1"/>
-                    </pic:cNvPicPr>
+                    <pic:cNvPr id="14" name="053018 Flow.png"/>
+                    <pic:cNvPicPr/>
                   </pic:nvPicPr>
                   <pic:blipFill>
                     <a:blip r:embed="rId5">
@@ -324,20 +322,18 @@
                         </a:ext>
                       </a:extLst>
                     </a:blip>
-                    <a:srcRect/>
                     <a:stretch>
                       <a:fillRect/>
                     </a:stretch>
                   </pic:blipFill>
-                  <pic:spPr bwMode="auto">
+                  <pic:spPr>
                     <a:xfrm>
                       <a:off x="0" y="0"/>
-                      <a:ext cx="2999570" cy="3808236"/>
+                      <a:ext cx="3486586" cy="4427891"/>
                     </a:xfrm>
                     <a:prstGeom prst="rect">
                       <a:avLst/>
                     </a:prstGeom>
-                    <a:noFill/>
                   </pic:spPr>
                 </pic:pic>
               </a:graphicData>
@@ -1038,10 +1034,10 @@
           <w:noProof/>
         </w:rPr>
         <w:drawing>
-          <wp:inline distT="0" distB="0" distL="0" distR="0" wp14:anchorId="6F182FDB" wp14:editId="0DF0CCB6">
-            <wp:extent cx="4704752" cy="4636895"/>
-            <wp:effectExtent l="0" t="0" r="635" b="0"/>
-            <wp:docPr id="5" name="Picture 5"/>
+          <wp:inline distT="0" distB="0" distL="0" distR="0" wp14:anchorId="41350023" wp14:editId="1921E018">
+            <wp:extent cx="5943600" cy="5857875"/>
+            <wp:effectExtent l="0" t="0" r="0" b="9525"/>
+            <wp:docPr id="18" name="Picture 18"/>
             <wp:cNvGraphicFramePr>
               <a:graphicFrameLocks xmlns:a="http://schemas.openxmlformats.org/drawingml/2006/main" noChangeAspect="1"/>
             </wp:cNvGraphicFramePr>
@@ -1049,7 +1045,7 @@
               <a:graphicData uri="http://schemas.openxmlformats.org/drawingml/2006/picture">
                 <pic:pic xmlns:pic="http://schemas.openxmlformats.org/drawingml/2006/picture">
                   <pic:nvPicPr>
-                    <pic:cNvPr id="5" name="053018 Copy.png"/>
+                    <pic:cNvPr id="18" name="053018 Copy.png"/>
                     <pic:cNvPicPr/>
                   </pic:nvPicPr>
                   <pic:blipFill>
@@ -1067,7 +1063,7 @@
                   <pic:spPr>
                     <a:xfrm>
                       <a:off x="0" y="0"/>
-                      <a:ext cx="4744633" cy="4676201"/>
+                      <a:ext cx="5943600" cy="5857875"/>
                     </a:xfrm>
                     <a:prstGeom prst="rect">
                       <a:avLst/>
@@ -2002,10 +1998,10 @@
           <w:noProof/>
         </w:rPr>
         <w:drawing>
-          <wp:inline distT="0" distB="0" distL="0" distR="0" wp14:anchorId="67EE24CF" wp14:editId="15C60AF2">
-            <wp:extent cx="5943600" cy="4446270"/>
-            <wp:effectExtent l="0" t="0" r="0" b="0"/>
-            <wp:docPr id="13" name="Picture 13"/>
+          <wp:inline distT="0" distB="0" distL="0" distR="0" wp14:anchorId="6F7887BB" wp14:editId="1CA2E6D8">
+            <wp:extent cx="5943600" cy="4737735"/>
+            <wp:effectExtent l="0" t="0" r="0" b="5715"/>
+            <wp:docPr id="11" name="Picture 11"/>
             <wp:cNvGraphicFramePr>
               <a:graphicFrameLocks xmlns:a="http://schemas.openxmlformats.org/drawingml/2006/main" noChangeAspect="1"/>
             </wp:cNvGraphicFramePr>
@@ -2013,7 +2009,7 @@
               <a:graphicData uri="http://schemas.openxmlformats.org/drawingml/2006/picture">
                 <pic:pic xmlns:pic="http://schemas.openxmlformats.org/drawingml/2006/picture">
                   <pic:nvPicPr>
-                    <pic:cNvPr id="13" name="053018 Execute.png"/>
+                    <pic:cNvPr id="11" name="053018 Execute.png"/>
                     <pic:cNvPicPr/>
                   </pic:nvPicPr>
                   <pic:blipFill>
@@ -2031,7 +2027,7 @@
                   <pic:spPr>
                     <a:xfrm>
                       <a:off x="0" y="0"/>
-                      <a:ext cx="5943600" cy="4446270"/>
+                      <a:ext cx="5943600" cy="4737735"/>
                     </a:xfrm>
                     <a:prstGeom prst="rect">
                       <a:avLst/>
@@ -2437,15 +2433,7 @@
         <w:t xml:space="preserve"> we can now see our command</w:t>
       </w:r>
       <w:r>
-        <w:t xml:space="preserve"> available.  Also note the .</w:t>
-      </w:r>
-      <w:proofErr w:type="spellStart"/>
-      <w:r>
-        <w:t>url</w:t>
-      </w:r>
-      <w:proofErr w:type="spellEnd"/>
-      <w:r>
-        <w:t xml:space="preserve"> links from previous runs.</w:t>
+        <w:t xml:space="preserve"> available.</w:t>
       </w:r>
     </w:p>
     <w:p>
@@ -2458,16 +2446,17 @@
       <w:pPr>
         <w:pStyle w:val="ListParagraph"/>
         <w:ind w:left="360"/>
+        <w:jc w:val="center"/>
       </w:pPr>
       <w:r>
         <w:rPr>
           <w:noProof/>
         </w:rPr>
         <w:drawing>
-          <wp:inline distT="0" distB="0" distL="0" distR="0" wp14:anchorId="193E4092" wp14:editId="7FAF3068">
-            <wp:extent cx="4428354" cy="4982845"/>
-            <wp:effectExtent l="0" t="0" r="0" b="8255"/>
-            <wp:docPr id="16" name="Picture 16"/>
+          <wp:inline distT="0" distB="0" distL="0" distR="0" wp14:anchorId="4F0ACD11" wp14:editId="3A6A68C7">
+            <wp:extent cx="4019550" cy="5333203"/>
+            <wp:effectExtent l="0" t="0" r="0" b="1270"/>
+            <wp:docPr id="3" name="Picture 3"/>
             <wp:cNvGraphicFramePr>
               <a:graphicFrameLocks xmlns:a="http://schemas.openxmlformats.org/drawingml/2006/main" noChangeAspect="1"/>
             </wp:cNvGraphicFramePr>
@@ -2475,7 +2464,7 @@
               <a:graphicData uri="http://schemas.openxmlformats.org/drawingml/2006/picture">
                 <pic:pic xmlns:pic="http://schemas.openxmlformats.org/drawingml/2006/picture">
                   <pic:nvPicPr>
-                    <pic:cNvPr id="16" name="053018 DocLib.png"/>
+                    <pic:cNvPr id="3" name="053018 DocLib.png"/>
                     <pic:cNvPicPr/>
                   </pic:nvPicPr>
                   <pic:blipFill>
@@ -2493,7 +2482,7 @@
                   <pic:spPr>
                     <a:xfrm>
                       <a:off x="0" y="0"/>
-                      <a:ext cx="4434640" cy="4989918"/>
+                      <a:ext cx="4044248" cy="5365973"/>
                     </a:xfrm>
                     <a:prstGeom prst="rect">
                       <a:avLst/>
@@ -2562,28 +2551,42 @@
         <w:t xml:space="preserve"> into lists and libraries.</w:t>
       </w:r>
       <w:r>
-        <w:t xml:space="preserve">  Coupled with the HTTP Trigge</w:t>
-      </w:r>
+        <w:t xml:space="preserve">  Coupled with the HTTP Trigger option in MS Flow </w:t>
+      </w:r>
+      <w:r>
+        <w:t>we can unlock a considerable amount of</w:t>
+      </w:r>
+      <w:r>
+        <w:t xml:space="preserve"> flexibility in calling </w:t>
+      </w:r>
+      <w:r>
+        <w:t>Workflows</w:t>
+      </w:r>
+      <w:r>
+        <w:t xml:space="preserve"> that can manipulate your SharePoint content</w:t>
+      </w:r>
+      <w:r>
+        <w:t>.</w:t>
+      </w:r>
+    </w:p>
+    <w:p>
+      <w:pPr>
+        <w:jc w:val="both"/>
+        <w:rPr>
+          <w:b/>
+        </w:rPr>
+      </w:pPr>
+      <w:hyperlink r:id="rId24" w:history="1">
+        <w:r>
+          <w:rPr>
+            <w:rStyle w:val="Hyperlink"/>
+            <w:b/>
+          </w:rPr>
+          <w:t>Extension Code Available on GitHub</w:t>
+        </w:r>
+      </w:hyperlink>
       <w:bookmarkStart w:id="0" w:name="_GoBack"/>
       <w:bookmarkEnd w:id="0"/>
-      <w:r>
-        <w:t xml:space="preserve">r option in MS Flow </w:t>
-      </w:r>
-      <w:r>
-        <w:t>we can unlock a considerable amount of</w:t>
-      </w:r>
-      <w:r>
-        <w:t xml:space="preserve"> flexibility in calling </w:t>
-      </w:r>
-      <w:r>
-        <w:t>Workflows</w:t>
-      </w:r>
-      <w:r>
-        <w:t xml:space="preserve"> that can manipulate your SharePoint content</w:t>
-      </w:r>
-      <w:r>
-        <w:t>.</w:t>
-      </w:r>
     </w:p>
     <w:sectPr>
       <w:pgSz w:w="12240" w:h="15840"/>

</xml_diff>